<commit_message>
C.14. Updates to Login and Register Pages
</commit_message>
<xml_diff>
--- a/Política de Privacidade.docx
+++ b/Política de Privacidade.docx
@@ -91,20 +91,6 @@
           <w:lang w:val="pt-PT"/>
         </w:rPr>
         <w:t>A Empresa de Transporte LDA. é responsável pelo tratamento dos seus dados pessoais que nos sejam disponibilizados no âmbito das transações comerciais realizadas no aplicação.</w:t>
-      </w:r>
-    </w:p>
-    <w:p>
-      <w:pPr>
-        <w:jc w:val="both"/>
-        <w:rPr>
-          <w:lang w:val="pt-PT"/>
-        </w:rPr>
-      </w:pPr>
-      <w:r>
-        <w:rPr>
-          <w:lang w:val="pt-PT"/>
-        </w:rPr>
-        <w:t>A Empresa de Transporte LDA. utilizará apenas os dados que lhe forem fornecidos no âmbito da transação comercial realizada pelo utilizador da sua aplicação, para cumprir, e permitir o cumprimento, das obrigações de natureza fiscal, ou outra, subjacentes a essa transação.</w:t>
       </w:r>
     </w:p>
     <w:p>
@@ -258,7 +244,6 @@
         <w:rPr>
           <w:lang w:val="pt-PT"/>
         </w:rPr>
-        <w:lastRenderedPageBreak/>
         <w:t xml:space="preserve">Que dados </w:t>
       </w:r>
       <w:r>
@@ -330,88 +315,20 @@
         <w:rPr>
           <w:lang w:val="pt-PT"/>
         </w:rPr>
-        <w:t xml:space="preserve">Informação de identificação pessoal (Nome, Idade, </w:t>
-      </w:r>
-      <w:r>
-        <w:rPr>
-          <w:lang w:val="pt-PT"/>
-        </w:rPr>
-        <w:t>NIF</w:t>
-      </w:r>
-      <w:r>
-        <w:rPr>
-          <w:lang w:val="pt-PT"/>
-        </w:rPr>
-        <w:t xml:space="preserve">, </w:t>
-      </w:r>
-      <w:r>
-        <w:rPr>
-          <w:lang w:val="pt-PT"/>
-        </w:rPr>
-        <w:t>Número de telemóvel, Email</w:t>
+        <w:lastRenderedPageBreak/>
+        <w:t>Informação de identificação pessoal (Nome,</w:t>
+      </w:r>
+      <w:r>
+        <w:rPr>
+          <w:lang w:val="pt-PT"/>
+        </w:rPr>
+        <w:t xml:space="preserve"> Email</w:t>
       </w:r>
       <w:r>
         <w:rPr>
           <w:lang w:val="pt-PT"/>
         </w:rPr>
         <w:t>);</w:t>
-      </w:r>
-    </w:p>
-    <w:p>
-      <w:pPr>
-        <w:pStyle w:val="ListParagraph"/>
-        <w:numPr>
-          <w:ilvl w:val="0"/>
-          <w:numId w:val="2"/>
-        </w:numPr>
-        <w:jc w:val="both"/>
-        <w:rPr>
-          <w:lang w:val="pt-PT"/>
-        </w:rPr>
-      </w:pPr>
-      <w:r>
-        <w:rPr>
-          <w:lang w:val="pt-PT"/>
-        </w:rPr>
-        <w:t>Estado civil e aglomerado familiar;</w:t>
-      </w:r>
-    </w:p>
-    <w:p>
-      <w:pPr>
-        <w:pStyle w:val="ListParagraph"/>
-        <w:numPr>
-          <w:ilvl w:val="0"/>
-          <w:numId w:val="2"/>
-        </w:numPr>
-        <w:jc w:val="both"/>
-        <w:rPr>
-          <w:lang w:val="pt-PT"/>
-        </w:rPr>
-      </w:pPr>
-      <w:r>
-        <w:rPr>
-          <w:lang w:val="pt-PT"/>
-        </w:rPr>
-        <w:t>Residência Fiscal;</w:t>
-      </w:r>
-    </w:p>
-    <w:p>
-      <w:pPr>
-        <w:pStyle w:val="ListParagraph"/>
-        <w:numPr>
-          <w:ilvl w:val="0"/>
-          <w:numId w:val="2"/>
-        </w:numPr>
-        <w:jc w:val="both"/>
-        <w:rPr>
-          <w:lang w:val="pt-PT"/>
-        </w:rPr>
-      </w:pPr>
-      <w:r>
-        <w:rPr>
-          <w:lang w:val="pt-PT"/>
-        </w:rPr>
-        <w:t>Estado Profissional.</w:t>
       </w:r>
     </w:p>
     <w:p>
@@ -606,32 +523,19 @@
         <w:rPr>
           <w:lang w:val="pt-PT"/>
         </w:rPr>
-        <w:t xml:space="preserve">Prestar um melhor serviço </w:t>
-      </w:r>
-      <w:r>
-        <w:rPr>
-          <w:lang w:val="pt-PT"/>
-        </w:rPr>
-        <w:t>através de escalões de subscrições;</w:t>
-      </w:r>
-    </w:p>
-    <w:p>
-      <w:pPr>
-        <w:pStyle w:val="ListParagraph"/>
-        <w:numPr>
-          <w:ilvl w:val="0"/>
-          <w:numId w:val="3"/>
-        </w:numPr>
-        <w:jc w:val="both"/>
-        <w:rPr>
-          <w:lang w:val="pt-PT"/>
-        </w:rPr>
-      </w:pPr>
-      <w:r>
-        <w:rPr>
-          <w:lang w:val="pt-PT"/>
-        </w:rPr>
-        <w:t xml:space="preserve">Informar o utilizador de actualizações ou oportunidades </w:t>
+        <w:t>Informar o utilizador de actualizações ou oportunid</w:t>
+      </w:r>
+      <w:r>
+        <w:rPr>
+          <w:lang w:val="pt-PT"/>
+        </w:rPr>
+        <w:t>a</w:t>
+      </w:r>
+      <w:r>
+        <w:rPr>
+          <w:lang w:val="pt-PT"/>
+        </w:rPr>
+        <w:t xml:space="preserve">des </w:t>
       </w:r>
       <w:r>
         <w:rPr>
@@ -895,6 +799,46 @@
     </w:p>
     <w:p>
       <w:pPr>
+        <w:jc w:val="both"/>
+        <w:rPr>
+          <w:lang w:val="pt-PT"/>
+        </w:rPr>
+      </w:pPr>
+    </w:p>
+    <w:p>
+      <w:pPr>
+        <w:jc w:val="both"/>
+        <w:rPr>
+          <w:lang w:val="pt-PT"/>
+        </w:rPr>
+      </w:pPr>
+    </w:p>
+    <w:p>
+      <w:pPr>
+        <w:jc w:val="both"/>
+        <w:rPr>
+          <w:lang w:val="pt-PT"/>
+        </w:rPr>
+      </w:pPr>
+    </w:p>
+    <w:p>
+      <w:pPr>
+        <w:jc w:val="both"/>
+        <w:rPr>
+          <w:lang w:val="pt-PT"/>
+        </w:rPr>
+      </w:pPr>
+    </w:p>
+    <w:p>
+      <w:pPr>
+        <w:jc w:val="both"/>
+        <w:rPr>
+          <w:lang w:val="pt-PT"/>
+        </w:rPr>
+      </w:pPr>
+    </w:p>
+    <w:p>
+      <w:pPr>
         <w:pStyle w:val="Heading2"/>
         <w:jc w:val="both"/>
         <w:rPr>
@@ -1403,7 +1347,6 @@
     </w:p>
     <w:p>
       <w:pPr>
-        <w:pStyle w:val="Heading2"/>
         <w:rPr>
           <w:lang w:val="pt-PT"/>
         </w:rPr>
@@ -2161,6 +2104,7 @@
     <w:lsdException w:name="HTML Sample" w:semiHidden="1" w:unhideWhenUsed="1"/>
     <w:lsdException w:name="HTML Typewriter" w:semiHidden="1" w:unhideWhenUsed="1"/>
     <w:lsdException w:name="HTML Variable" w:semiHidden="1" w:unhideWhenUsed="1"/>
+    <w:lsdException w:name="Normal Table" w:semiHidden="1" w:unhideWhenUsed="1"/>
     <w:lsdException w:name="annotation subject" w:semiHidden="1" w:unhideWhenUsed="1"/>
     <w:lsdException w:name="No List" w:semiHidden="1" w:unhideWhenUsed="1"/>
     <w:lsdException w:name="Outline List 1" w:semiHidden="1" w:unhideWhenUsed="1"/>
@@ -2207,8 +2151,10 @@
     <w:lsdException w:name="Table Subtle 2" w:semiHidden="1" w:unhideWhenUsed="1"/>
     <w:lsdException w:name="Table Web 1" w:semiHidden="1" w:unhideWhenUsed="1"/>
     <w:lsdException w:name="Table Web 2" w:semiHidden="1" w:unhideWhenUsed="1"/>
+    <w:lsdException w:name="Table Web 3" w:semiHidden="1" w:unhideWhenUsed="1"/>
     <w:lsdException w:name="Balloon Text" w:semiHidden="1" w:unhideWhenUsed="1"/>
     <w:lsdException w:name="Table Grid" w:uiPriority="39"/>
+    <w:lsdException w:name="Table Theme" w:semiHidden="1" w:unhideWhenUsed="1"/>
     <w:lsdException w:name="Placeholder Text" w:semiHidden="1"/>
     <w:lsdException w:name="No Spacing" w:uiPriority="1" w:qFormat="1"/>
     <w:lsdException w:name="Light Shading" w:uiPriority="60"/>

</xml_diff>